<commit_message>
Add: PDF of TCDD
Added PDF version of test case design document (TCDD)
</commit_message>
<xml_diff>
--- a/INFT1207 Lab 3 Group 3--Test Design Document.docx
+++ b/INFT1207 Lab 3 Group 3--Test Design Document.docx
@@ -969,25 +969,59 @@
               <w:rPr>
                 <w:lang w:val="en-US"/>
               </w:rPr>
+              <w:t>Domain error (</w:t>
+            </w:r>
+            <w:proofErr w:type="spellStart"/>
+            <w:r>
+              <w:rPr>
+                <w:lang w:val="en-US"/>
+              </w:rPr>
+              <w:t>ValueError</w:t>
+            </w:r>
+            <w:proofErr w:type="spellEnd"/>
+            <w:r>
+              <w:rPr>
+                <w:lang w:val="en-US"/>
+              </w:rPr>
+              <w:t xml:space="preserve"> in params)</w:t>
+            </w:r>
+          </w:p>
+        </w:tc>
+        <w:tc>
+          <w:tcPr>
+            <w:tcW w:w="2343" w:type="dxa"/>
+          </w:tcPr>
+          <w:p>
+            <w:pPr>
+              <w:rPr>
+                <w:lang w:val="en-US"/>
+              </w:rPr>
+            </w:pPr>
+            <w:r>
+              <w:rPr>
+                <w:lang w:val="en-US"/>
+              </w:rPr>
               <w:t>Domain error</w:t>
             </w:r>
-          </w:p>
-        </w:tc>
-        <w:tc>
-          <w:tcPr>
-            <w:tcW w:w="2343" w:type="dxa"/>
-          </w:tcPr>
-          <w:p>
-            <w:pPr>
-              <w:rPr>
-                <w:lang w:val="en-US"/>
-              </w:rPr>
-            </w:pPr>
-            <w:r>
-              <w:rPr>
-                <w:lang w:val="en-US"/>
-              </w:rPr>
-              <w:t>Domain error</w:t>
+            <w:r>
+              <w:rPr>
+                <w:lang w:val="en-US"/>
+              </w:rPr>
+              <w:t xml:space="preserve"> (</w:t>
+            </w:r>
+            <w:proofErr w:type="spellStart"/>
+            <w:r>
+              <w:rPr>
+                <w:lang w:val="en-US"/>
+              </w:rPr>
+              <w:t>ValueError</w:t>
+            </w:r>
+            <w:proofErr w:type="spellEnd"/>
+            <w:r>
+              <w:rPr>
+                <w:lang w:val="en-US"/>
+              </w:rPr>
+              <w:t xml:space="preserve"> in params)</w:t>
             </w:r>
           </w:p>
         </w:tc>
@@ -2132,6 +2166,12 @@
                 <w:lang w:val="en-US"/>
               </w:rPr>
             </w:pPr>
+            <w:r>
+              <w:rPr>
+                <w:lang w:val="en-US"/>
+              </w:rPr>
+              <w:t>Domain error (</w:t>
+            </w:r>
             <w:proofErr w:type="spellStart"/>
             <w:r>
               <w:rPr>
@@ -2140,6 +2180,12 @@
               <w:t>ValueError</w:t>
             </w:r>
             <w:proofErr w:type="spellEnd"/>
+            <w:r>
+              <w:rPr>
+                <w:lang w:val="en-US"/>
+              </w:rPr>
+              <w:t xml:space="preserve"> in params)</w:t>
+            </w:r>
           </w:p>
         </w:tc>
         <w:tc>
@@ -2152,6 +2198,12 @@
                 <w:lang w:val="en-US"/>
               </w:rPr>
             </w:pPr>
+            <w:r>
+              <w:rPr>
+                <w:lang w:val="en-US"/>
+              </w:rPr>
+              <w:t>Domain error (</w:t>
+            </w:r>
             <w:proofErr w:type="spellStart"/>
             <w:r>
               <w:rPr>
@@ -2160,6 +2212,12 @@
               <w:t>ValueError</w:t>
             </w:r>
             <w:proofErr w:type="spellEnd"/>
+            <w:r>
+              <w:rPr>
+                <w:lang w:val="en-US"/>
+              </w:rPr>
+              <w:t xml:space="preserve"> in params)</w:t>
+            </w:r>
           </w:p>
         </w:tc>
         <w:tc>
@@ -3475,6 +3533,12 @@
                 <w:lang w:val="en-US"/>
               </w:rPr>
             </w:pPr>
+            <w:r>
+              <w:rPr>
+                <w:lang w:val="en-US"/>
+              </w:rPr>
+              <w:t>Domain error (</w:t>
+            </w:r>
             <w:proofErr w:type="spellStart"/>
             <w:r>
               <w:rPr>
@@ -3483,6 +3547,12 @@
               <w:t>ValueError</w:t>
             </w:r>
             <w:proofErr w:type="spellEnd"/>
+            <w:r>
+              <w:rPr>
+                <w:lang w:val="en-US"/>
+              </w:rPr>
+              <w:t xml:space="preserve"> in params)</w:t>
+            </w:r>
           </w:p>
         </w:tc>
         <w:tc>
@@ -3495,6 +3565,12 @@
                 <w:lang w:val="en-US"/>
               </w:rPr>
             </w:pPr>
+            <w:r>
+              <w:rPr>
+                <w:lang w:val="en-US"/>
+              </w:rPr>
+              <w:t>Domain error (</w:t>
+            </w:r>
             <w:proofErr w:type="spellStart"/>
             <w:r>
               <w:rPr>
@@ -3503,6 +3579,12 @@
               <w:t>ValueError</w:t>
             </w:r>
             <w:proofErr w:type="spellEnd"/>
+            <w:r>
+              <w:rPr>
+                <w:lang w:val="en-US"/>
+              </w:rPr>
+              <w:t xml:space="preserve"> in params)</w:t>
+            </w:r>
           </w:p>
         </w:tc>
         <w:tc>
@@ -4497,7 +4579,7 @@
               <w:rPr>
                 <w:lang w:val="en-US"/>
               </w:rPr>
-              <w:t>2.5</w:t>
+              <w:t>3</w:t>
             </w:r>
           </w:p>
         </w:tc>
@@ -4515,7 +4597,7 @@
               <w:rPr>
                 <w:lang w:val="en-US"/>
               </w:rPr>
-              <w:t>2.5</w:t>
+              <w:t>3</w:t>
             </w:r>
           </w:p>
         </w:tc>
@@ -4650,6 +4732,12 @@
                 <w:lang w:val="en-US"/>
               </w:rPr>
             </w:pPr>
+            <w:r>
+              <w:rPr>
+                <w:lang w:val="en-US"/>
+              </w:rPr>
+              <w:t>Domain error (</w:t>
+            </w:r>
             <w:proofErr w:type="spellStart"/>
             <w:r>
               <w:rPr>
@@ -4658,6 +4746,12 @@
               <w:t>ValueError</w:t>
             </w:r>
             <w:proofErr w:type="spellEnd"/>
+            <w:r>
+              <w:rPr>
+                <w:lang w:val="en-US"/>
+              </w:rPr>
+              <w:t xml:space="preserve"> in params)</w:t>
+            </w:r>
           </w:p>
         </w:tc>
         <w:tc>
@@ -4670,6 +4764,12 @@
                 <w:lang w:val="en-US"/>
               </w:rPr>
             </w:pPr>
+            <w:r>
+              <w:rPr>
+                <w:lang w:val="en-US"/>
+              </w:rPr>
+              <w:t>Domain error (</w:t>
+            </w:r>
             <w:proofErr w:type="spellStart"/>
             <w:r>
               <w:rPr>
@@ -4678,6 +4778,12 @@
               <w:t>ValueError</w:t>
             </w:r>
             <w:proofErr w:type="spellEnd"/>
+            <w:r>
+              <w:rPr>
+                <w:lang w:val="en-US"/>
+              </w:rPr>
+              <w:t xml:space="preserve"> in params)</w:t>
+            </w:r>
           </w:p>
         </w:tc>
         <w:tc>

</xml_diff>